<commit_message>
Avancement Achat et Vente
</commit_message>
<xml_diff>
--- a/Cas d'utilisations à faire.docx
+++ b/Cas d'utilisations à faire.docx
@@ -178,8 +178,22 @@
             </w:tcMar>
           </w:tcPr>
           <w:p>
-            <w:r>
+            <w:pPr>
+              <w:rPr>
+                <w:color w:val="FF0000"/>
+              </w:rPr>
+            </w:pPr>
+            <w:r>
+              <w:rPr>
+                <w:color w:val="FF0000"/>
+              </w:rPr>
               <w:t>-Créer un client</w:t>
+            </w:r>
+            <w:r>
+              <w:rPr>
+                <w:color w:val="FF0000"/>
+              </w:rPr>
+              <w:t xml:space="preserve"> </w:t>
             </w:r>
           </w:p>
           <w:p>
@@ -212,6 +226,9 @@
               <w:spacing w:line="240" w:lineRule="auto"/>
             </w:pPr>
             <w:r>
+              <w:rPr>
+                <w:color w:val="FF0000"/>
+              </w:rPr>
               <w:t>-Modifier informations client</w:t>
             </w:r>
           </w:p>
@@ -255,17 +272,41 @@
             </w:tcMar>
           </w:tcPr>
           <w:p>
-            <w:r>
+            <w:pPr>
+              <w:rPr>
+                <w:color w:val="FF0000"/>
+              </w:rPr>
+            </w:pPr>
+            <w:r>
+              <w:rPr>
+                <w:color w:val="FF0000"/>
+              </w:rPr>
               <w:t>-Créer un fournisseur</w:t>
             </w:r>
           </w:p>
           <w:p>
-            <w:r>
+            <w:pPr>
+              <w:rPr>
+                <w:color w:val="FF0000"/>
+              </w:rPr>
+            </w:pPr>
+            <w:r>
+              <w:rPr>
+                <w:color w:val="FF0000"/>
+              </w:rPr>
               <w:t>-Modifier un fournisseur</w:t>
             </w:r>
           </w:p>
           <w:p>
-            <w:r>
+            <w:pPr>
+              <w:rPr>
+                <w:color w:val="FF0000"/>
+              </w:rPr>
+            </w:pPr>
+            <w:r>
+              <w:rPr>
+                <w:color w:val="FF0000"/>
+              </w:rPr>
               <w:t>-Consulter un fournisseur</w:t>
             </w:r>
           </w:p>
@@ -334,12 +375,23 @@
             </w:tcMar>
           </w:tcPr>
           <w:p>
-            <w:r>
+            <w:pPr>
+              <w:rPr>
+                <w:color w:val="FF0000"/>
+              </w:rPr>
+            </w:pPr>
+            <w:r>
+              <w:rPr>
+                <w:color w:val="FF0000"/>
+              </w:rPr>
               <w:t>-Créer un catalogue produit fournisseur</w:t>
             </w:r>
           </w:p>
           <w:p>
             <w:r>
+              <w:rPr>
+                <w:color w:val="FF0000"/>
+              </w:rPr>
               <w:t>-Consulter le catalogue fournisseur</w:t>
             </w:r>
           </w:p>
@@ -870,17 +922,36 @@
             </w:tcMar>
           </w:tcPr>
           <w:p>
-            <w:r>
+            <w:pPr>
+              <w:rPr>
+                <w:color w:val="FF0000"/>
+              </w:rPr>
+            </w:pPr>
+            <w:r>
+              <w:rPr>
+                <w:color w:val="FF0000"/>
+              </w:rPr>
               <w:t>-Créer un article</w:t>
             </w:r>
           </w:p>
           <w:p>
-            <w:r>
+            <w:pPr>
+              <w:rPr>
+                <w:color w:val="FF0000"/>
+              </w:rPr>
+            </w:pPr>
+            <w:r>
+              <w:rPr>
+                <w:color w:val="FF0000"/>
+              </w:rPr>
               <w:t>-Modifier un article</w:t>
             </w:r>
           </w:p>
           <w:p>
             <w:r>
+              <w:rPr>
+                <w:color w:val="FF0000"/>
+              </w:rPr>
               <w:t>-Consulter un article</w:t>
             </w:r>
           </w:p>

</xml_diff>